<commit_message>
Enabled code for biotransformation of chemicals and daughter products. Completed successful tests of bioaccumulation and biotransformation.
</commit_message>
<xml_diff>
--- a/Chemicals/TEST/Bioaccumulation_Programmer_Test_Log.docx
+++ b/Chemicals/TEST/Bioaccumulation_Programmer_Test_Log.docx
@@ -3,13 +3,599 @@
 <w:document xmlns:wpc="http://schemas.microsoft.com/office/word/2010/wordprocessingCanvas" xmlns:mc="http://schemas.openxmlformats.org/markup-compatibility/2006" xmlns:o="urn:schemas-microsoft-com:office:office" xmlns:r="http://schemas.openxmlformats.org/officeDocument/2006/relationships" xmlns:m="http://schemas.openxmlformats.org/officeDocument/2006/math" xmlns:v="urn:schemas-microsoft-com:vml" xmlns:wp14="http://schemas.microsoft.com/office/word/2010/wordprocessingDrawing" xmlns:wp="http://schemas.openxmlformats.org/drawingml/2006/wordprocessingDrawing" xmlns:w10="urn:schemas-microsoft-com:office:word" xmlns:w="http://schemas.openxmlformats.org/wordprocessingml/2006/main" xmlns:w14="http://schemas.microsoft.com/office/word/2010/wordml" xmlns:wpg="http://schemas.microsoft.com/office/word/2010/wordprocessingGroup" xmlns:wpi="http://schemas.microsoft.com/office/word/2010/wordprocessingInk" xmlns:wne="http://schemas.microsoft.com/office/word/2006/wordml" xmlns:wps="http://schemas.microsoft.com/office/word/2010/wordprocessingShape" mc:Ignorable="w14 wp14">
   <w:body>
     <w:p>
-      <w:r>
+      <w:bookmarkStart w:id="0" w:name="_GoBack"/>
+      <w:bookmarkEnd w:id="0"/>
+      <w:r>
+        <w:t>3/25/</w:t>
+      </w:r>
+      <w:proofErr w:type="gramStart"/>
+      <w:r>
+        <w:t>2020  Biotransformation</w:t>
+      </w:r>
+      <w:proofErr w:type="gramEnd"/>
+      <w:r>
+        <w:t xml:space="preserve"> Test:  HCB </w:t>
+      </w:r>
+      <w:proofErr w:type="spellStart"/>
+      <w:r>
+        <w:t>Tank_biotransform.aps</w:t>
+      </w:r>
+      <w:proofErr w:type="spellEnd"/>
+    </w:p>
+    <w:p>
+      <w:r>
+        <w:t>Set up model with daughter products of Hexachlorobenzene (T2 -- 1</w:t>
+      </w:r>
+      <w:proofErr w:type="gramStart"/>
+      <w:r>
+        <w:t>,3</w:t>
+      </w:r>
+      <w:proofErr w:type="gramEnd"/>
+      <w:r>
+        <w:t xml:space="preserve"> Dichlorobenzene and T3 1,3,5 </w:t>
+      </w:r>
+      <w:proofErr w:type="spellStart"/>
+      <w:r>
+        <w:t>Trichlorobenzene</w:t>
+      </w:r>
+      <w:proofErr w:type="spellEnd"/>
+      <w:r>
+        <w:t>)</w:t>
+      </w:r>
+    </w:p>
+    <w:p>
+      <w:pPr>
+        <w:rPr>
+          <w:noProof/>
+        </w:rPr>
+      </w:pPr>
+      <w:r>
+        <w:rPr>
+          <w:noProof/>
+        </w:rPr>
+        <w:drawing>
+          <wp:inline distT="0" distB="0" distL="0" distR="0" wp14:anchorId="712538F1" wp14:editId="5D874E61">
+            <wp:extent cx="5943600" cy="3051810"/>
+            <wp:effectExtent l="0" t="0" r="0" b="0"/>
+            <wp:docPr id="23" name="Picture 23"/>
+            <wp:cNvGraphicFramePr>
+              <a:graphicFrameLocks xmlns:a="http://schemas.openxmlformats.org/drawingml/2006/main" noChangeAspect="1"/>
+            </wp:cNvGraphicFramePr>
+            <a:graphic xmlns:a="http://schemas.openxmlformats.org/drawingml/2006/main">
+              <a:graphicData uri="http://schemas.openxmlformats.org/drawingml/2006/picture">
+                <pic:pic xmlns:pic="http://schemas.openxmlformats.org/drawingml/2006/picture">
+                  <pic:nvPicPr>
+                    <pic:cNvPr id="0" name=""/>
+                    <pic:cNvPicPr/>
+                  </pic:nvPicPr>
+                  <pic:blipFill>
+                    <a:blip r:embed="rId5"/>
+                    <a:stretch>
+                      <a:fillRect/>
+                    </a:stretch>
+                  </pic:blipFill>
+                  <pic:spPr>
+                    <a:xfrm>
+                      <a:off x="0" y="0"/>
+                      <a:ext cx="5943600" cy="3051810"/>
+                    </a:xfrm>
+                    <a:prstGeom prst="rect">
+                      <a:avLst/>
+                    </a:prstGeom>
+                  </pic:spPr>
+                </pic:pic>
+              </a:graphicData>
+            </a:graphic>
+          </wp:inline>
+        </w:drawing>
+      </w:r>
+      <w:r>
+        <w:rPr>
+          <w:noProof/>
+        </w:rPr>
+        <w:t xml:space="preserve"> </w:t>
+      </w:r>
+      <w:r>
+        <w:rPr>
+          <w:noProof/>
+        </w:rPr>
+        <w:drawing>
+          <wp:inline distT="0" distB="0" distL="0" distR="0" wp14:anchorId="4EB02F47" wp14:editId="5A0A169E">
+            <wp:extent cx="5676900" cy="3514098"/>
+            <wp:effectExtent l="0" t="0" r="0" b="0"/>
+            <wp:docPr id="24" name="Picture 24"/>
+            <wp:cNvGraphicFramePr>
+              <a:graphicFrameLocks xmlns:a="http://schemas.openxmlformats.org/drawingml/2006/main" noChangeAspect="1"/>
+            </wp:cNvGraphicFramePr>
+            <a:graphic xmlns:a="http://schemas.openxmlformats.org/drawingml/2006/main">
+              <a:graphicData uri="http://schemas.openxmlformats.org/drawingml/2006/picture">
+                <pic:pic xmlns:pic="http://schemas.openxmlformats.org/drawingml/2006/picture">
+                  <pic:nvPicPr>
+                    <pic:cNvPr id="0" name=""/>
+                    <pic:cNvPicPr/>
+                  </pic:nvPicPr>
+                  <pic:blipFill>
+                    <a:blip r:embed="rId6"/>
+                    <a:stretch>
+                      <a:fillRect/>
+                    </a:stretch>
+                  </pic:blipFill>
+                  <pic:spPr>
+                    <a:xfrm>
+                      <a:off x="0" y="0"/>
+                      <a:ext cx="5680822" cy="3516526"/>
+                    </a:xfrm>
+                    <a:prstGeom prst="rect">
+                      <a:avLst/>
+                    </a:prstGeom>
+                  </pic:spPr>
+                </pic:pic>
+              </a:graphicData>
+            </a:graphic>
+          </wp:inline>
+        </w:drawing>
+      </w:r>
+    </w:p>
+    <w:p>
+      <w:pPr>
+        <w:rPr>
+          <w:noProof/>
+        </w:rPr>
+      </w:pPr>
+      <w:r>
+        <w:rPr>
+          <w:noProof/>
+        </w:rPr>
+        <w:t>1,3,5 Trichlorobenzene conc in detritus</w:t>
+      </w:r>
+    </w:p>
+    <w:p>
+      <w:pPr>
+        <w:rPr>
+          <w:noProof/>
+        </w:rPr>
+      </w:pPr>
+      <w:r>
+        <w:rPr>
+          <w:noProof/>
+        </w:rPr>
         <w:br w:type="page"/>
       </w:r>
     </w:p>
     <w:p>
-      <w:r>
+      <w:pPr>
+        <w:rPr>
+          <w:noProof/>
+        </w:rPr>
+      </w:pPr>
+      <w:r>
+        <w:rPr>
+          <w:noProof/>
+        </w:rPr>
         <w:lastRenderedPageBreak/>
+        <w:drawing>
+          <wp:inline distT="0" distB="0" distL="0" distR="0" wp14:anchorId="2F7AF73B" wp14:editId="02849259">
+            <wp:extent cx="5943600" cy="3051810"/>
+            <wp:effectExtent l="0" t="0" r="0" b="0"/>
+            <wp:docPr id="25" name="Picture 25"/>
+            <wp:cNvGraphicFramePr>
+              <a:graphicFrameLocks xmlns:a="http://schemas.openxmlformats.org/drawingml/2006/main" noChangeAspect="1"/>
+            </wp:cNvGraphicFramePr>
+            <a:graphic xmlns:a="http://schemas.openxmlformats.org/drawingml/2006/main">
+              <a:graphicData uri="http://schemas.openxmlformats.org/drawingml/2006/picture">
+                <pic:pic xmlns:pic="http://schemas.openxmlformats.org/drawingml/2006/picture">
+                  <pic:nvPicPr>
+                    <pic:cNvPr id="0" name=""/>
+                    <pic:cNvPicPr/>
+                  </pic:nvPicPr>
+                  <pic:blipFill>
+                    <a:blip r:embed="rId7"/>
+                    <a:stretch>
+                      <a:fillRect/>
+                    </a:stretch>
+                  </pic:blipFill>
+                  <pic:spPr>
+                    <a:xfrm>
+                      <a:off x="0" y="0"/>
+                      <a:ext cx="5943600" cy="3051810"/>
+                    </a:xfrm>
+                    <a:prstGeom prst="rect">
+                      <a:avLst/>
+                    </a:prstGeom>
+                  </pic:spPr>
+                </pic:pic>
+              </a:graphicData>
+            </a:graphic>
+          </wp:inline>
+        </w:drawing>
+      </w:r>
+    </w:p>
+    <w:p>
+      <w:pPr>
+        <w:rPr>
+          <w:noProof/>
+        </w:rPr>
+      </w:pPr>
+      <w:r>
+        <w:rPr>
+          <w:noProof/>
+        </w:rPr>
+        <w:drawing>
+          <wp:inline distT="0" distB="0" distL="0" distR="0" wp14:anchorId="45DCB952" wp14:editId="06CABC7D">
+            <wp:extent cx="5943600" cy="3335020"/>
+            <wp:effectExtent l="0" t="0" r="0" b="0"/>
+            <wp:docPr id="27" name="Picture 27"/>
+            <wp:cNvGraphicFramePr>
+              <a:graphicFrameLocks xmlns:a="http://schemas.openxmlformats.org/drawingml/2006/main" noChangeAspect="1"/>
+            </wp:cNvGraphicFramePr>
+            <a:graphic xmlns:a="http://schemas.openxmlformats.org/drawingml/2006/main">
+              <a:graphicData uri="http://schemas.openxmlformats.org/drawingml/2006/picture">
+                <pic:pic xmlns:pic="http://schemas.openxmlformats.org/drawingml/2006/picture">
+                  <pic:nvPicPr>
+                    <pic:cNvPr id="0" name=""/>
+                    <pic:cNvPicPr/>
+                  </pic:nvPicPr>
+                  <pic:blipFill>
+                    <a:blip r:embed="rId8"/>
+                    <a:stretch>
+                      <a:fillRect/>
+                    </a:stretch>
+                  </pic:blipFill>
+                  <pic:spPr>
+                    <a:xfrm>
+                      <a:off x="0" y="0"/>
+                      <a:ext cx="5943600" cy="3335020"/>
+                    </a:xfrm>
+                    <a:prstGeom prst="rect">
+                      <a:avLst/>
+                    </a:prstGeom>
+                  </pic:spPr>
+                </pic:pic>
+              </a:graphicData>
+            </a:graphic>
+          </wp:inline>
+        </w:drawing>
+      </w:r>
+    </w:p>
+    <w:p>
+      <w:pPr>
+        <w:rPr>
+          <w:noProof/>
+        </w:rPr>
+      </w:pPr>
+      <w:r>
+        <w:rPr>
+          <w:noProof/>
+        </w:rPr>
+        <w:t>Daughter products in water</w:t>
+      </w:r>
+    </w:p>
+    <w:p>
+      <w:r>
+        <w:br w:type="page"/>
+      </w:r>
+      <w:r>
+        <w:rPr>
+          <w:noProof/>
+        </w:rPr>
+        <w:lastRenderedPageBreak/>
+        <w:drawing>
+          <wp:inline distT="0" distB="0" distL="0" distR="0" wp14:anchorId="1E56DFA3" wp14:editId="554C74A5">
+            <wp:extent cx="5936180" cy="3305175"/>
+            <wp:effectExtent l="0" t="0" r="7620" b="0"/>
+            <wp:docPr id="28" name="Picture 28"/>
+            <wp:cNvGraphicFramePr>
+              <a:graphicFrameLocks xmlns:a="http://schemas.openxmlformats.org/drawingml/2006/main" noChangeAspect="1"/>
+            </wp:cNvGraphicFramePr>
+            <a:graphic xmlns:a="http://schemas.openxmlformats.org/drawingml/2006/main">
+              <a:graphicData uri="http://schemas.openxmlformats.org/drawingml/2006/picture">
+                <pic:pic xmlns:pic="http://schemas.openxmlformats.org/drawingml/2006/picture">
+                  <pic:nvPicPr>
+                    <pic:cNvPr id="0" name=""/>
+                    <pic:cNvPicPr/>
+                  </pic:nvPicPr>
+                  <pic:blipFill>
+                    <a:blip r:embed="rId9"/>
+                    <a:stretch>
+                      <a:fillRect/>
+                    </a:stretch>
+                  </pic:blipFill>
+                  <pic:spPr>
+                    <a:xfrm>
+                      <a:off x="0" y="0"/>
+                      <a:ext cx="5943600" cy="3309306"/>
+                    </a:xfrm>
+                    <a:prstGeom prst="rect">
+                      <a:avLst/>
+                    </a:prstGeom>
+                  </pic:spPr>
+                </pic:pic>
+              </a:graphicData>
+            </a:graphic>
+          </wp:inline>
+        </w:drawing>
+      </w:r>
+    </w:p>
+    <w:p>
+      <w:r>
+        <w:rPr>
+          <w:noProof/>
+        </w:rPr>
+        <w:drawing>
+          <wp:inline distT="0" distB="0" distL="0" distR="0" wp14:anchorId="6246AE72" wp14:editId="13F1576C">
+            <wp:extent cx="5943600" cy="3600450"/>
+            <wp:effectExtent l="0" t="0" r="0" b="0"/>
+            <wp:docPr id="29" name="Picture 29"/>
+            <wp:cNvGraphicFramePr>
+              <a:graphicFrameLocks xmlns:a="http://schemas.openxmlformats.org/drawingml/2006/main" noChangeAspect="1"/>
+            </wp:cNvGraphicFramePr>
+            <a:graphic xmlns:a="http://schemas.openxmlformats.org/drawingml/2006/main">
+              <a:graphicData uri="http://schemas.openxmlformats.org/drawingml/2006/picture">
+                <pic:pic xmlns:pic="http://schemas.openxmlformats.org/drawingml/2006/picture">
+                  <pic:nvPicPr>
+                    <pic:cNvPr id="0" name=""/>
+                    <pic:cNvPicPr/>
+                  </pic:nvPicPr>
+                  <pic:blipFill>
+                    <a:blip r:embed="rId10"/>
+                    <a:stretch>
+                      <a:fillRect/>
+                    </a:stretch>
+                  </pic:blipFill>
+                  <pic:spPr>
+                    <a:xfrm>
+                      <a:off x="0" y="0"/>
+                      <a:ext cx="5943600" cy="3600450"/>
+                    </a:xfrm>
+                    <a:prstGeom prst="rect">
+                      <a:avLst/>
+                    </a:prstGeom>
+                  </pic:spPr>
+                </pic:pic>
+              </a:graphicData>
+            </a:graphic>
+          </wp:inline>
+        </w:drawing>
+      </w:r>
+    </w:p>
+    <w:p>
+      <w:r>
+        <w:t>Chemical PPB in Macrophytes</w:t>
+      </w:r>
+      <w:r>
+        <w:br w:type="page"/>
+      </w:r>
+    </w:p>
+    <w:p>
+      <w:r>
+        <w:lastRenderedPageBreak/>
+        <w:t>3/24/</w:t>
+      </w:r>
+      <w:proofErr w:type="gramStart"/>
+      <w:r>
+        <w:t>2020  East</w:t>
+      </w:r>
+      <w:proofErr w:type="gramEnd"/>
+      <w:r>
+        <w:t xml:space="preserve"> Fork Poplar Creek TN </w:t>
+      </w:r>
+      <w:proofErr w:type="spellStart"/>
+      <w:r>
+        <w:t>PCBs.aps</w:t>
+      </w:r>
+      <w:proofErr w:type="spellEnd"/>
+      <w:r>
+        <w:t>:   Complex test case 7 animals &amp; 6 plants</w:t>
+      </w:r>
+    </w:p>
+    <w:p>
+      <w:r>
+        <w:rPr>
+          <w:noProof/>
+        </w:rPr>
+        <w:drawing>
+          <wp:inline distT="0" distB="0" distL="0" distR="0" wp14:anchorId="1E3DB479" wp14:editId="40415887">
+            <wp:extent cx="5943600" cy="3051810"/>
+            <wp:effectExtent l="0" t="0" r="0" b="0"/>
+            <wp:docPr id="2" name="Picture 2"/>
+            <wp:cNvGraphicFramePr>
+              <a:graphicFrameLocks xmlns:a="http://schemas.openxmlformats.org/drawingml/2006/main" noChangeAspect="1"/>
+            </wp:cNvGraphicFramePr>
+            <a:graphic xmlns:a="http://schemas.openxmlformats.org/drawingml/2006/main">
+              <a:graphicData uri="http://schemas.openxmlformats.org/drawingml/2006/picture">
+                <pic:pic xmlns:pic="http://schemas.openxmlformats.org/drawingml/2006/picture">
+                  <pic:nvPicPr>
+                    <pic:cNvPr id="0" name=""/>
+                    <pic:cNvPicPr/>
+                  </pic:nvPicPr>
+                  <pic:blipFill>
+                    <a:blip r:embed="rId11"/>
+                    <a:stretch>
+                      <a:fillRect/>
+                    </a:stretch>
+                  </pic:blipFill>
+                  <pic:spPr>
+                    <a:xfrm>
+                      <a:off x="0" y="0"/>
+                      <a:ext cx="5943600" cy="3051810"/>
+                    </a:xfrm>
+                    <a:prstGeom prst="rect">
+                      <a:avLst/>
+                    </a:prstGeom>
+                  </pic:spPr>
+                </pic:pic>
+              </a:graphicData>
+            </a:graphic>
+          </wp:inline>
+        </w:drawing>
+      </w:r>
+    </w:p>
+    <w:p>
+      <w:r>
+        <w:rPr>
+          <w:noProof/>
+        </w:rPr>
+        <w:drawing>
+          <wp:inline distT="0" distB="0" distL="0" distR="0" wp14:anchorId="25EE1354" wp14:editId="396840A7">
+            <wp:extent cx="5943600" cy="2813050"/>
+            <wp:effectExtent l="0" t="0" r="0" b="6350"/>
+            <wp:docPr id="6" name="Picture 6"/>
+            <wp:cNvGraphicFramePr>
+              <a:graphicFrameLocks xmlns:a="http://schemas.openxmlformats.org/drawingml/2006/main" noChangeAspect="1"/>
+            </wp:cNvGraphicFramePr>
+            <a:graphic xmlns:a="http://schemas.openxmlformats.org/drawingml/2006/main">
+              <a:graphicData uri="http://schemas.openxmlformats.org/drawingml/2006/picture">
+                <pic:pic xmlns:pic="http://schemas.openxmlformats.org/drawingml/2006/picture">
+                  <pic:nvPicPr>
+                    <pic:cNvPr id="0" name=""/>
+                    <pic:cNvPicPr/>
+                  </pic:nvPicPr>
+                  <pic:blipFill>
+                    <a:blip r:embed="rId12"/>
+                    <a:stretch>
+                      <a:fillRect/>
+                    </a:stretch>
+                  </pic:blipFill>
+                  <pic:spPr>
+                    <a:xfrm>
+                      <a:off x="0" y="0"/>
+                      <a:ext cx="5943600" cy="2813050"/>
+                    </a:xfrm>
+                    <a:prstGeom prst="rect">
+                      <a:avLst/>
+                    </a:prstGeom>
+                  </pic:spPr>
+                </pic:pic>
+              </a:graphicData>
+            </a:graphic>
+          </wp:inline>
+        </w:drawing>
+      </w:r>
+    </w:p>
+    <w:p>
+      <w:r>
+        <w:t>PCB Mass in animals (also checked organic matter)</w:t>
+      </w:r>
+    </w:p>
+    <w:p>
+      <w:r>
+        <w:br w:type="page"/>
+      </w:r>
+    </w:p>
+    <w:p>
+      <w:r>
+        <w:rPr>
+          <w:noProof/>
+        </w:rPr>
+        <w:lastRenderedPageBreak/>
+        <w:drawing>
+          <wp:inline distT="0" distB="0" distL="0" distR="0" wp14:anchorId="6F8516EA" wp14:editId="5FCCFD73">
+            <wp:extent cx="5943600" cy="3051810"/>
+            <wp:effectExtent l="0" t="0" r="0" b="0"/>
+            <wp:docPr id="11" name="Picture 11"/>
+            <wp:cNvGraphicFramePr>
+              <a:graphicFrameLocks xmlns:a="http://schemas.openxmlformats.org/drawingml/2006/main" noChangeAspect="1"/>
+            </wp:cNvGraphicFramePr>
+            <a:graphic xmlns:a="http://schemas.openxmlformats.org/drawingml/2006/main">
+              <a:graphicData uri="http://schemas.openxmlformats.org/drawingml/2006/picture">
+                <pic:pic xmlns:pic="http://schemas.openxmlformats.org/drawingml/2006/picture">
+                  <pic:nvPicPr>
+                    <pic:cNvPr id="0" name=""/>
+                    <pic:cNvPicPr/>
+                  </pic:nvPicPr>
+                  <pic:blipFill>
+                    <a:blip r:embed="rId13"/>
+                    <a:stretch>
+                      <a:fillRect/>
+                    </a:stretch>
+                  </pic:blipFill>
+                  <pic:spPr>
+                    <a:xfrm>
+                      <a:off x="0" y="0"/>
+                      <a:ext cx="5943600" cy="3051810"/>
+                    </a:xfrm>
+                    <a:prstGeom prst="rect">
+                      <a:avLst/>
+                    </a:prstGeom>
+                  </pic:spPr>
+                </pic:pic>
+              </a:graphicData>
+            </a:graphic>
+          </wp:inline>
+        </w:drawing>
+      </w:r>
+    </w:p>
+    <w:p>
+      <w:r>
+        <w:rPr>
+          <w:noProof/>
+        </w:rPr>
+        <w:drawing>
+          <wp:inline distT="0" distB="0" distL="0" distR="0" wp14:anchorId="56241AF0" wp14:editId="422A542F">
+            <wp:extent cx="5943600" cy="3429000"/>
+            <wp:effectExtent l="0" t="0" r="0" b="0"/>
+            <wp:docPr id="22" name="Picture 22"/>
+            <wp:cNvGraphicFramePr>
+              <a:graphicFrameLocks xmlns:a="http://schemas.openxmlformats.org/drawingml/2006/main" noChangeAspect="1"/>
+            </wp:cNvGraphicFramePr>
+            <a:graphic xmlns:a="http://schemas.openxmlformats.org/drawingml/2006/main">
+              <a:graphicData uri="http://schemas.openxmlformats.org/drawingml/2006/picture">
+                <pic:pic xmlns:pic="http://schemas.openxmlformats.org/drawingml/2006/picture">
+                  <pic:nvPicPr>
+                    <pic:cNvPr id="0" name=""/>
+                    <pic:cNvPicPr/>
+                  </pic:nvPicPr>
+                  <pic:blipFill>
+                    <a:blip r:embed="rId14"/>
+                    <a:stretch>
+                      <a:fillRect/>
+                    </a:stretch>
+                  </pic:blipFill>
+                  <pic:spPr>
+                    <a:xfrm>
+                      <a:off x="0" y="0"/>
+                      <a:ext cx="5943600" cy="3429000"/>
+                    </a:xfrm>
+                    <a:prstGeom prst="rect">
+                      <a:avLst/>
+                    </a:prstGeom>
+                  </pic:spPr>
+                </pic:pic>
+              </a:graphicData>
+            </a:graphic>
+          </wp:inline>
+        </w:drawing>
+      </w:r>
+    </w:p>
+    <w:p>
+      <w:r>
+        <w:t xml:space="preserve">PCB </w:t>
+      </w:r>
+      <w:r>
+        <w:t xml:space="preserve">PPB </w:t>
+      </w:r>
+      <w:r>
+        <w:t xml:space="preserve">in animals (also checked </w:t>
+      </w:r>
+      <w:r>
+        <w:t xml:space="preserve">plants and </w:t>
+      </w:r>
+      <w:r>
+        <w:t>organic matter)</w:t>
+      </w:r>
+    </w:p>
+    <w:p/>
+    <w:p>
+      <w:r>
+        <w:br w:type="page"/>
+      </w:r>
+    </w:p>
+    <w:p>
+      <w:r>
+        <w:lastRenderedPageBreak/>
+        <w:t xml:space="preserve">3/23/2020 </w:t>
+      </w:r>
+      <w:r>
         <w:t xml:space="preserve">Farm Pond Missouri </w:t>
       </w:r>
       <w:proofErr w:type="spellStart"/>
@@ -24,7 +610,7 @@
           <w:noProof/>
         </w:rPr>
         <w:drawing>
-          <wp:inline distT="0" distB="0" distL="0" distR="0" wp14:anchorId="7617609C" wp14:editId="7402CF9B">
+          <wp:inline distT="0" distB="0" distL="0" distR="0" wp14:anchorId="6CEC7799" wp14:editId="46B51155">
             <wp:extent cx="5943600" cy="3051810"/>
             <wp:effectExtent l="0" t="0" r="0" b="0"/>
             <wp:docPr id="1" name="Picture 1"/>
@@ -39,7 +625,7 @@
                     <pic:cNvPicPr/>
                   </pic:nvPicPr>
                   <pic:blipFill>
-                    <a:blip r:embed="rId5"/>
+                    <a:blip r:embed="rId15"/>
                     <a:stretch>
                       <a:fillRect/>
                     </a:stretch>
@@ -66,7 +652,7 @@
           <w:noProof/>
         </w:rPr>
         <w:drawing>
-          <wp:inline distT="0" distB="0" distL="0" distR="0" wp14:anchorId="68D8F633" wp14:editId="0BC3D3F0">
+          <wp:inline distT="0" distB="0" distL="0" distR="0" wp14:anchorId="2B66C12C" wp14:editId="200D7FEA">
             <wp:extent cx="5943600" cy="3131185"/>
             <wp:effectExtent l="0" t="0" r="0" b="0"/>
             <wp:docPr id="3" name="Picture 3"/>
@@ -81,7 +667,7 @@
                     <pic:cNvPicPr/>
                   </pic:nvPicPr>
                   <pic:blipFill>
-                    <a:blip r:embed="rId6"/>
+                    <a:blip r:embed="rId16"/>
                     <a:stretch>
                       <a:fillRect/>
                     </a:stretch>
@@ -140,7 +726,7 @@
         </w:rPr>
         <w:lastRenderedPageBreak/>
         <w:drawing>
-          <wp:inline distT="0" distB="0" distL="0" distR="0" wp14:anchorId="1E6BD008" wp14:editId="2B9C129A">
+          <wp:inline distT="0" distB="0" distL="0" distR="0" wp14:anchorId="40F1000F" wp14:editId="789C274C">
             <wp:extent cx="5943600" cy="3051810"/>
             <wp:effectExtent l="0" t="0" r="0" b="0"/>
             <wp:docPr id="4" name="Picture 4"/>
@@ -155,7 +741,7 @@
                     <pic:cNvPicPr/>
                   </pic:nvPicPr>
                   <pic:blipFill>
-                    <a:blip r:embed="rId7"/>
+                    <a:blip r:embed="rId17"/>
                     <a:stretch>
                       <a:fillRect/>
                     </a:stretch>
@@ -182,7 +768,7 @@
           <w:noProof/>
         </w:rPr>
         <w:drawing>
-          <wp:inline distT="0" distB="0" distL="0" distR="0" wp14:anchorId="6FB3228F" wp14:editId="647A53FB">
+          <wp:inline distT="0" distB="0" distL="0" distR="0" wp14:anchorId="199C8560" wp14:editId="24B5639B">
             <wp:extent cx="5943600" cy="3319780"/>
             <wp:effectExtent l="0" t="0" r="0" b="0"/>
             <wp:docPr id="5" name="Picture 5"/>
@@ -197,7 +783,7 @@
                     <pic:cNvPicPr/>
                   </pic:nvPicPr>
                   <pic:blipFill>
-                    <a:blip r:embed="rId8"/>
+                    <a:blip r:embed="rId18"/>
                     <a:stretch>
                       <a:fillRect/>
                     </a:stretch>
@@ -237,17 +823,11 @@
       </w:r>
       <w:proofErr w:type="spellEnd"/>
       <w:r>
-        <w:t xml:space="preserve">  </w:t>
-      </w:r>
-      <w:r>
-        <w:t>(</w:t>
+        <w:t xml:space="preserve">  (</w:t>
       </w:r>
       <w:proofErr w:type="gramEnd"/>
       <w:r>
-        <w:t>3/23/2020)</w:t>
-      </w:r>
-      <w:r>
-        <w:t xml:space="preserve">  -- Mass in Plants</w:t>
+        <w:t>3/23/2020)  -- Mass in Plants</w:t>
       </w:r>
     </w:p>
     <w:p>
@@ -262,7 +842,7 @@
         </w:rPr>
         <w:lastRenderedPageBreak/>
         <w:drawing>
-          <wp:inline distT="0" distB="0" distL="0" distR="0" wp14:anchorId="68BCCFC1" wp14:editId="41737A5F">
+          <wp:inline distT="0" distB="0" distL="0" distR="0" wp14:anchorId="5DBAFFD5" wp14:editId="69F57601">
             <wp:extent cx="5943600" cy="3051810"/>
             <wp:effectExtent l="0" t="0" r="0" b="0"/>
             <wp:docPr id="7" name="Picture 7"/>
@@ -277,7 +857,7 @@
                     <pic:cNvPicPr/>
                   </pic:nvPicPr>
                   <pic:blipFill>
-                    <a:blip r:embed="rId9"/>
+                    <a:blip r:embed="rId19"/>
                     <a:stretch>
                       <a:fillRect/>
                     </a:stretch>
@@ -304,7 +884,7 @@
           <w:noProof/>
         </w:rPr>
         <w:drawing>
-          <wp:inline distT="0" distB="0" distL="0" distR="0" wp14:anchorId="16F9BD6E" wp14:editId="3A890D3E">
+          <wp:inline distT="0" distB="0" distL="0" distR="0" wp14:anchorId="08BCE639" wp14:editId="51D8D4B9">
             <wp:extent cx="5943600" cy="3677920"/>
             <wp:effectExtent l="0" t="0" r="0" b="0"/>
             <wp:docPr id="8" name="Picture 8"/>
@@ -319,7 +899,7 @@
                     <pic:cNvPicPr/>
                   </pic:nvPicPr>
                   <pic:blipFill>
-                    <a:blip r:embed="rId10"/>
+                    <a:blip r:embed="rId20"/>
                     <a:stretch>
                       <a:fillRect/>
                     </a:stretch>
@@ -363,13 +943,7 @@
       </w:r>
       <w:proofErr w:type="gramEnd"/>
       <w:r>
-        <w:t xml:space="preserve">3/23/2020)  -- </w:t>
-      </w:r>
-      <w:r>
-        <w:t>PPB</w:t>
-      </w:r>
-      <w:r>
-        <w:t xml:space="preserve"> in Plants</w:t>
+        <w:t>3/23/2020)  -- PPB in Plants</w:t>
       </w:r>
     </w:p>
     <w:p/>
@@ -385,7 +959,7 @@
         </w:rPr>
         <w:lastRenderedPageBreak/>
         <w:drawing>
-          <wp:inline distT="0" distB="0" distL="0" distR="0" wp14:anchorId="777D28B6" wp14:editId="02A034E7">
+          <wp:inline distT="0" distB="0" distL="0" distR="0" wp14:anchorId="0665AA02" wp14:editId="0537B851">
             <wp:extent cx="5943600" cy="3051810"/>
             <wp:effectExtent l="0" t="0" r="0" b="0"/>
             <wp:docPr id="9" name="Picture 9"/>
@@ -400,7 +974,7 @@
                     <pic:cNvPicPr/>
                   </pic:nvPicPr>
                   <pic:blipFill>
-                    <a:blip r:embed="rId11"/>
+                    <a:blip r:embed="rId21"/>
                     <a:stretch>
                       <a:fillRect/>
                     </a:stretch>
@@ -427,7 +1001,7 @@
           <w:noProof/>
         </w:rPr>
         <w:drawing>
-          <wp:inline distT="0" distB="0" distL="0" distR="0" wp14:anchorId="066EB305" wp14:editId="02955276">
+          <wp:inline distT="0" distB="0" distL="0" distR="0" wp14:anchorId="45A6A7A2" wp14:editId="2579D223">
             <wp:extent cx="5943600" cy="3196590"/>
             <wp:effectExtent l="0" t="0" r="0" b="3810"/>
             <wp:docPr id="10" name="Picture 10"/>
@@ -442,7 +1016,7 @@
                     <pic:cNvPicPr/>
                   </pic:nvPicPr>
                   <pic:blipFill>
-                    <a:blip r:embed="rId12"/>
+                    <a:blip r:embed="rId22"/>
                     <a:stretch>
                       <a:fillRect/>
                     </a:stretch>
@@ -493,7 +1067,7 @@
         </w:rPr>
         <w:lastRenderedPageBreak/>
         <w:drawing>
-          <wp:inline distT="0" distB="0" distL="0" distR="0" wp14:anchorId="59420A6C" wp14:editId="0F1CB5DD">
+          <wp:inline distT="0" distB="0" distL="0" distR="0" wp14:anchorId="4D7F4BDA" wp14:editId="278DBA72">
             <wp:extent cx="5943600" cy="3051810"/>
             <wp:effectExtent l="0" t="0" r="0" b="0"/>
             <wp:docPr id="12" name="Picture 12"/>
@@ -508,7 +1082,7 @@
                     <pic:cNvPicPr/>
                   </pic:nvPicPr>
                   <pic:blipFill>
-                    <a:blip r:embed="rId13"/>
+                    <a:blip r:embed="rId23"/>
                     <a:stretch>
                       <a:fillRect/>
                     </a:stretch>
@@ -535,7 +1109,7 @@
           <w:noProof/>
         </w:rPr>
         <w:drawing>
-          <wp:inline distT="0" distB="0" distL="0" distR="0" wp14:anchorId="7B71757B" wp14:editId="17C5E746">
+          <wp:inline distT="0" distB="0" distL="0" distR="0" wp14:anchorId="03366F80" wp14:editId="5A602AEF">
             <wp:extent cx="5943600" cy="3221990"/>
             <wp:effectExtent l="0" t="0" r="0" b="0"/>
             <wp:docPr id="13" name="Picture 13"/>
@@ -550,7 +1124,7 @@
                     <pic:cNvPicPr/>
                   </pic:nvPicPr>
                   <pic:blipFill>
-                    <a:blip r:embed="rId14"/>
+                    <a:blip r:embed="rId24"/>
                     <a:stretch>
                       <a:fillRect/>
                     </a:stretch>
@@ -596,8 +1170,6 @@
       <w:r>
         <w:br w:type="page"/>
       </w:r>
-      <w:bookmarkStart w:id="0" w:name="_GoBack"/>
-      <w:bookmarkEnd w:id="0"/>
     </w:p>
     <w:p>
       <w:r>
@@ -606,7 +1178,7 @@
         </w:rPr>
         <w:lastRenderedPageBreak/>
         <w:drawing>
-          <wp:inline distT="0" distB="0" distL="0" distR="0" wp14:anchorId="397C6BCB" wp14:editId="38528578">
+          <wp:inline distT="0" distB="0" distL="0" distR="0" wp14:anchorId="365BFDD3" wp14:editId="022560D2">
             <wp:extent cx="5943600" cy="2809240"/>
             <wp:effectExtent l="0" t="0" r="0" b="0"/>
             <wp:docPr id="14" name="Picture 14"/>
@@ -621,7 +1193,7 @@
                     <pic:cNvPicPr/>
                   </pic:nvPicPr>
                   <pic:blipFill>
-                    <a:blip r:embed="rId15"/>
+                    <a:blip r:embed="rId25"/>
                     <a:stretch>
                       <a:fillRect/>
                     </a:stretch>
@@ -648,7 +1220,7 @@
           <w:noProof/>
         </w:rPr>
         <w:drawing>
-          <wp:inline distT="0" distB="0" distL="0" distR="0" wp14:anchorId="409A4934" wp14:editId="2AD96593">
+          <wp:inline distT="0" distB="0" distL="0" distR="0" wp14:anchorId="6F00119B" wp14:editId="70B065CA">
             <wp:extent cx="5943600" cy="3003550"/>
             <wp:effectExtent l="0" t="0" r="0" b="6350"/>
             <wp:docPr id="15" name="Picture 15"/>
@@ -663,7 +1235,7 @@
                     <pic:cNvPicPr/>
                   </pic:nvPicPr>
                   <pic:blipFill>
-                    <a:blip r:embed="rId16"/>
+                    <a:blip r:embed="rId26"/>
                     <a:stretch>
                       <a:fillRect/>
                     </a:stretch>
@@ -702,13 +1274,7 @@
       </w:r>
       <w:proofErr w:type="spellEnd"/>
       <w:r>
-        <w:t xml:space="preserve">   </w:t>
-      </w:r>
-      <w:r>
-        <w:t>PPB</w:t>
-      </w:r>
-      <w:r>
-        <w:t xml:space="preserve"> of chemical</w:t>
+        <w:t xml:space="preserve">   PPB of chemical</w:t>
       </w:r>
     </w:p>
     <w:p/>
@@ -717,38 +1283,6 @@
       <w:r>
         <w:br w:type="page"/>
       </w:r>
-    </w:p>
-    <w:p>
-      <w:pPr>
-        <w:spacing w:after="0" w:line="240" w:lineRule="auto"/>
-        <w:rPr>
-          <w:rFonts w:ascii="Times New Roman" w:eastAsia="Times New Roman" w:hAnsi="Times New Roman" w:cs="Times New Roman"/>
-          <w:b/>
-          <w:sz w:val="24"/>
-          <w:szCs w:val="24"/>
-        </w:rPr>
-      </w:pPr>
-      <w:r>
-        <w:rPr>
-          <w:rFonts w:ascii="Times New Roman" w:eastAsia="Times New Roman" w:hAnsi="Times New Roman" w:cs="Times New Roman"/>
-          <w:b/>
-          <w:sz w:val="24"/>
-          <w:szCs w:val="24"/>
-        </w:rPr>
-        <w:lastRenderedPageBreak/>
-        <w:t xml:space="preserve">Tests from 3-11-20, simple tests with </w:t>
-      </w:r>
-      <w:proofErr w:type="spellStart"/>
-      <w:r>
-        <w:rPr>
-          <w:rFonts w:ascii="Times New Roman" w:eastAsia="Times New Roman" w:hAnsi="Times New Roman" w:cs="Times New Roman"/>
-          <w:b/>
-          <w:sz w:val="24"/>
-          <w:szCs w:val="24"/>
-        </w:rPr>
-        <w:t>HCBTank</w:t>
-      </w:r>
-      <w:proofErr w:type="spellEnd"/>
     </w:p>
     <w:p>
       <w:pPr>
@@ -759,6 +1293,35 @@
           <w:szCs w:val="24"/>
         </w:rPr>
       </w:pPr>
+      <w:r>
+        <w:rPr>
+          <w:rFonts w:ascii="Times New Roman" w:eastAsia="Times New Roman" w:hAnsi="Times New Roman" w:cs="Times New Roman"/>
+          <w:sz w:val="24"/>
+          <w:szCs w:val="24"/>
+        </w:rPr>
+        <w:lastRenderedPageBreak/>
+        <w:t xml:space="preserve">Tests from 3-11-20, simple tests with </w:t>
+      </w:r>
+      <w:proofErr w:type="spellStart"/>
+      <w:r>
+        <w:rPr>
+          <w:rFonts w:ascii="Times New Roman" w:eastAsia="Times New Roman" w:hAnsi="Times New Roman" w:cs="Times New Roman"/>
+          <w:sz w:val="24"/>
+          <w:szCs w:val="24"/>
+        </w:rPr>
+        <w:t>HCBTank</w:t>
+      </w:r>
+      <w:proofErr w:type="spellEnd"/>
+    </w:p>
+    <w:p>
+      <w:pPr>
+        <w:spacing w:after="0" w:line="240" w:lineRule="auto"/>
+        <w:rPr>
+          <w:rFonts w:ascii="Times New Roman" w:eastAsia="Times New Roman" w:hAnsi="Times New Roman" w:cs="Times New Roman"/>
+          <w:sz w:val="24"/>
+          <w:szCs w:val="24"/>
+        </w:rPr>
+      </w:pPr>
     </w:p>
     <w:p>
       <w:pPr>
@@ -779,7 +1342,7 @@
           <w:shd w:val="clear" w:color="auto" w:fill="FFFFFF"/>
         </w:rPr>
         <w:drawing>
-          <wp:inline distT="0" distB="0" distL="0" distR="0">
+          <wp:inline distT="0" distB="0" distL="0" distR="0" wp14:anchorId="3A3DD82A" wp14:editId="719A9EBE">
             <wp:extent cx="5248275" cy="3514725"/>
             <wp:effectExtent l="0" t="0" r="9525" b="9525"/>
             <wp:docPr id="21" name="Picture 21" descr="https://lh4.googleusercontent.com/N8QQ0oeGoK1ryi6BE70ACF4To9qwUcLxdIxApzlTZX2rubsYkvhyTapZglwDwepfAes4WbaRWmUUTYu_3j3eRQTl0P4Rwyj5COsPKBUDUcwe4iXOoGoDw25qLxjSjYSTbcXnpPXj"/>
@@ -796,7 +1359,7 @@
                     </pic:cNvPicPr>
                   </pic:nvPicPr>
                   <pic:blipFill>
-                    <a:blip r:embed="rId17">
+                    <a:blip r:embed="rId27">
                       <a:extLst>
                         <a:ext uri="{28A0092B-C50C-407E-A947-70E740481C1C}">
                           <a14:useLocalDpi xmlns:a14="http://schemas.microsoft.com/office/drawing/2010/main" val="0"/>
@@ -847,7 +1410,7 @@
           <w:shd w:val="clear" w:color="auto" w:fill="FFFFFF"/>
         </w:rPr>
         <w:drawing>
-          <wp:inline distT="0" distB="0" distL="0" distR="0">
+          <wp:inline distT="0" distB="0" distL="0" distR="0" wp14:anchorId="53C8D6E8" wp14:editId="5AE97419">
             <wp:extent cx="6677025" cy="2857500"/>
             <wp:effectExtent l="0" t="0" r="9525" b="0"/>
             <wp:docPr id="20" name="Picture 20" descr="https://lh5.googleusercontent.com/7x6ljhp2s4k_uuEIrjLx1oKZB6RcVCj211sG1KVnZjTH6T6TFov65R2RSqO-nuy7HxNvyMElbnSIm3xfUsmMqm6M-d9MSoQMXzTitEeiQJRnqCR-5lSZ9dkYCSIHvWpqKRSOrqd0"/>
@@ -864,7 +1427,7 @@
                     </pic:cNvPicPr>
                   </pic:nvPicPr>
                   <pic:blipFill>
-                    <a:blip r:embed="rId18">
+                    <a:blip r:embed="rId28">
                       <a:extLst>
                         <a:ext uri="{28A0092B-C50C-407E-A947-70E740481C1C}">
                           <a14:useLocalDpi xmlns:a14="http://schemas.microsoft.com/office/drawing/2010/main" val="0"/>
@@ -909,7 +1472,6 @@
       <w:r>
         <w:rPr>
           <w:rFonts w:ascii="Roboto" w:eastAsia="Times New Roman" w:hAnsi="Roboto" w:cs="Times New Roman"/>
-          <w:b/>
           <w:bCs/>
           <w:color w:val="000000"/>
           <w:shd w:val="clear" w:color="auto" w:fill="FFFFFF"/>
@@ -947,7 +1509,7 @@
         </w:rPr>
         <w:lastRenderedPageBreak/>
         <w:drawing>
-          <wp:inline distT="0" distB="0" distL="0" distR="0">
+          <wp:inline distT="0" distB="0" distL="0" distR="0" wp14:anchorId="4917B98D" wp14:editId="2E36213A">
             <wp:extent cx="5457825" cy="3514725"/>
             <wp:effectExtent l="0" t="0" r="9525" b="9525"/>
             <wp:docPr id="19" name="Picture 19" descr="https://lh4.googleusercontent.com/XqS1jkA1lgKq_PwWJH1_8LETauN-ByhtsdouolK88IXsYPgn-ykBewTzXkleJSJVpGCNul1O_oBcWB29fEovDcn4LA_xukGZdwypoHfibqZJ_R05syngGhqulg79Xeh4FFM_Ots2"/>
@@ -964,7 +1526,7 @@
                     </pic:cNvPicPr>
                   </pic:nvPicPr>
                   <pic:blipFill>
-                    <a:blip r:embed="rId19">
+                    <a:blip r:embed="rId29">
                       <a:extLst>
                         <a:ext uri="{28A0092B-C50C-407E-A947-70E740481C1C}">
                           <a14:useLocalDpi xmlns:a14="http://schemas.microsoft.com/office/drawing/2010/main" val="0"/>
@@ -1015,7 +1577,7 @@
           <w:shd w:val="clear" w:color="auto" w:fill="FFFFFF"/>
         </w:rPr>
         <w:drawing>
-          <wp:inline distT="0" distB="0" distL="0" distR="0">
+          <wp:inline distT="0" distB="0" distL="0" distR="0" wp14:anchorId="6DA58117" wp14:editId="01563317">
             <wp:extent cx="6229350" cy="2657475"/>
             <wp:effectExtent l="0" t="0" r="0" b="9525"/>
             <wp:docPr id="18" name="Picture 18" descr="https://lh3.googleusercontent.com/pdlCisZQ3q82bkU2_0L7DyHF8Y65Rvizdww_osSYTVlAHpGqsJD9IEM-mbPzUzBbLtnDn4jf1MyQyfKP-KIF5Ev-b9zOaufCV8jabQ4ojTcQstNRRhlnroLz-aVeI80pLilPtBYw"/>
@@ -1032,7 +1594,7 @@
                     </pic:cNvPicPr>
                   </pic:nvPicPr>
                   <pic:blipFill>
-                    <a:blip r:embed="rId20">
+                    <a:blip r:embed="rId30">
                       <a:extLst>
                         <a:ext uri="{28A0092B-C50C-407E-A947-70E740481C1C}">
                           <a14:useLocalDpi xmlns:a14="http://schemas.microsoft.com/office/drawing/2010/main" val="0"/>
@@ -1077,7 +1639,6 @@
       <w:r>
         <w:rPr>
           <w:rFonts w:ascii="Roboto" w:eastAsia="Times New Roman" w:hAnsi="Roboto" w:cs="Times New Roman"/>
-          <w:b/>
           <w:bCs/>
           <w:color w:val="000000"/>
           <w:shd w:val="clear" w:color="auto" w:fill="FFFFFF"/>
@@ -1115,7 +1676,7 @@
         </w:rPr>
         <w:lastRenderedPageBreak/>
         <w:drawing>
-          <wp:inline distT="0" distB="0" distL="0" distR="0">
+          <wp:inline distT="0" distB="0" distL="0" distR="0" wp14:anchorId="62F2A3D7" wp14:editId="11844893">
             <wp:extent cx="5924550" cy="3400425"/>
             <wp:effectExtent l="0" t="0" r="0" b="9525"/>
             <wp:docPr id="17" name="Picture 17" descr="https://lh4.googleusercontent.com/jIaBY8nrpID59IxtmhU5s2jWdSSMewUgBuZEWQDzvVz-VWm_jTPN6pLY1jN3UVCgIHxo0KQa9CXFFmTCz4fNUk8XjbcEvPalRbiSdjxSLK0FEv4Fpd5CP7Rbdojwbn9DuI0SeRmx"/>
@@ -1132,7 +1693,7 @@
                     </pic:cNvPicPr>
                   </pic:nvPicPr>
                   <pic:blipFill>
-                    <a:blip r:embed="rId21">
+                    <a:blip r:embed="rId31">
                       <a:extLst>
                         <a:ext uri="{28A0092B-C50C-407E-A947-70E740481C1C}">
                           <a14:useLocalDpi xmlns:a14="http://schemas.microsoft.com/office/drawing/2010/main" val="0"/>
@@ -1183,7 +1744,7 @@
           <w:shd w:val="clear" w:color="auto" w:fill="FFFFFF"/>
         </w:rPr>
         <w:drawing>
-          <wp:inline distT="0" distB="0" distL="0" distR="0">
+          <wp:inline distT="0" distB="0" distL="0" distR="0" wp14:anchorId="1AE0E9B3" wp14:editId="417237A4">
             <wp:extent cx="5629275" cy="3343275"/>
             <wp:effectExtent l="0" t="0" r="9525" b="9525"/>
             <wp:docPr id="16" name="Picture 16" descr="https://lh6.googleusercontent.com/vOL6QvlR-S6JU-8S3dzxtJW_WWBGvAL2fRQfgIo4taptid6W5FmOctTrCNzle3BQQsiuHGvj7zHsQtP2z8pyLvEqAeepOJD2daIIAYUddGX7Kkm56Pj9ZFhgb-tTLSsbNYCEDSSu"/>
@@ -1200,7 +1761,7 @@
                     </pic:cNvPicPr>
                   </pic:nvPicPr>
                   <pic:blipFill>
-                    <a:blip r:embed="rId22">
+                    <a:blip r:embed="rId32">
                       <a:extLst>
                         <a:ext uri="{28A0092B-C50C-407E-A947-70E740481C1C}">
                           <a14:useLocalDpi xmlns:a14="http://schemas.microsoft.com/office/drawing/2010/main" val="0"/>
@@ -1245,7 +1806,6 @@
       <w:r>
         <w:rPr>
           <w:rFonts w:ascii="Roboto" w:eastAsia="Times New Roman" w:hAnsi="Roboto" w:cs="Times New Roman"/>
-          <w:b/>
           <w:bCs/>
           <w:color w:val="000000"/>
           <w:shd w:val="clear" w:color="auto" w:fill="FFFFFF"/>
@@ -1256,7 +1816,6 @@
       <w:r>
         <w:rPr>
           <w:rFonts w:ascii="Roboto" w:eastAsia="Times New Roman" w:hAnsi="Roboto" w:cs="Times New Roman"/>
-          <w:b/>
           <w:bCs/>
           <w:color w:val="000000"/>
           <w:shd w:val="clear" w:color="auto" w:fill="FFFFFF"/>
@@ -1275,8 +1834,6 @@
         </w:rPr>
       </w:pPr>
     </w:p>
-    <w:p/>
-    <w:p/>
     <w:p/>
     <w:p/>
     <w:p/>

</xml_diff>

<commit_message>
Completed alternative uptake test and updated test log. Fixed issue with low O2 mortality -- saving of O2 history. Biotrans object serialized only for chemical in water state variable.
</commit_message>
<xml_diff>
--- a/Chemicals/TEST/Bioaccumulation_Programmer_Test_Log.docx
+++ b/Chemicals/TEST/Bioaccumulation_Programmer_Test_Log.docx
@@ -3,9 +3,157 @@
 <w:document xmlns:wpc="http://schemas.microsoft.com/office/word/2010/wordprocessingCanvas" xmlns:mc="http://schemas.openxmlformats.org/markup-compatibility/2006" xmlns:o="urn:schemas-microsoft-com:office:office" xmlns:r="http://schemas.openxmlformats.org/officeDocument/2006/relationships" xmlns:m="http://schemas.openxmlformats.org/officeDocument/2006/math" xmlns:v="urn:schemas-microsoft-com:vml" xmlns:wp14="http://schemas.microsoft.com/office/word/2010/wordprocessingDrawing" xmlns:wp="http://schemas.openxmlformats.org/drawingml/2006/wordprocessingDrawing" xmlns:w10="urn:schemas-microsoft-com:office:word" xmlns:w="http://schemas.openxmlformats.org/wordprocessingml/2006/main" xmlns:w14="http://schemas.microsoft.com/office/word/2010/wordml" xmlns:wpg="http://schemas.microsoft.com/office/word/2010/wordprocessingGroup" xmlns:wpi="http://schemas.microsoft.com/office/word/2010/wordprocessingInk" xmlns:wne="http://schemas.microsoft.com/office/word/2006/wordml" xmlns:wps="http://schemas.microsoft.com/office/word/2010/wordprocessingShape" mc:Ignorable="w14 wp14">
   <w:body>
     <w:p>
+      <w:r>
+        <w:t>4/20/</w:t>
+      </w:r>
+      <w:proofErr w:type="gramStart"/>
+      <w:r>
+        <w:t>2020  Alternative</w:t>
+      </w:r>
+      <w:proofErr w:type="gramEnd"/>
+      <w:r>
+        <w:t xml:space="preserve"> BCF uptake </w:t>
+      </w:r>
       <w:bookmarkStart w:id="0" w:name="_GoBack"/>
       <w:bookmarkEnd w:id="0"/>
-      <w:r>
+    </w:p>
+    <w:p>
+      <w:r>
+        <w:t xml:space="preserve">Set up model using </w:t>
+      </w:r>
+      <w:proofErr w:type="spellStart"/>
+      <w:r>
+        <w:t>Skensved</w:t>
+      </w:r>
+      <w:proofErr w:type="spellEnd"/>
+      <w:r>
+        <w:t xml:space="preserve"> Denmark </w:t>
+      </w:r>
+      <w:proofErr w:type="spellStart"/>
+      <w:r>
+        <w:t>TCE.aps</w:t>
+      </w:r>
+      <w:proofErr w:type="spellEnd"/>
+      <w:r>
+        <w:t xml:space="preserve"> saved as </w:t>
+      </w:r>
+      <w:proofErr w:type="spellStart"/>
+      <w:r>
+        <w:t>Skensved</w:t>
+      </w:r>
+      <w:proofErr w:type="spellEnd"/>
+      <w:r>
+        <w:t xml:space="preserve"> Denmark TCE </w:t>
+      </w:r>
+      <w:proofErr w:type="spellStart"/>
+      <w:r>
+        <w:t>Results.JSON</w:t>
+      </w:r>
+      <w:proofErr w:type="spellEnd"/>
+    </w:p>
+    <w:p>
+      <w:r>
+        <w:t>Set animal uptake to enter K1 &amp; K2 (calculate BCF</w:t>
+      </w:r>
+      <w:proofErr w:type="gramStart"/>
+      <w:r>
+        <w:t>)and</w:t>
+      </w:r>
+      <w:proofErr w:type="gramEnd"/>
+      <w:r>
+        <w:t xml:space="preserve"> plant uptake to enter K2 and BCF (calculate K1)</w:t>
+      </w:r>
+    </w:p>
+    <w:p>
+      <w:r>
+        <w:rPr>
+          <w:noProof/>
+        </w:rPr>
+        <w:drawing>
+          <wp:inline distT="0" distB="0" distL="0" distR="0" wp14:anchorId="77604ED6" wp14:editId="32439556">
+            <wp:extent cx="5943600" cy="3051810"/>
+            <wp:effectExtent l="0" t="0" r="0" b="0"/>
+            <wp:docPr id="30" name="Picture 30"/>
+            <wp:cNvGraphicFramePr>
+              <a:graphicFrameLocks xmlns:a="http://schemas.openxmlformats.org/drawingml/2006/main" noChangeAspect="1"/>
+            </wp:cNvGraphicFramePr>
+            <a:graphic xmlns:a="http://schemas.openxmlformats.org/drawingml/2006/main">
+              <a:graphicData uri="http://schemas.openxmlformats.org/drawingml/2006/picture">
+                <pic:pic xmlns:pic="http://schemas.openxmlformats.org/drawingml/2006/picture">
+                  <pic:nvPicPr>
+                    <pic:cNvPr id="0" name=""/>
+                    <pic:cNvPicPr/>
+                  </pic:nvPicPr>
+                  <pic:blipFill>
+                    <a:blip r:embed="rId5"/>
+                    <a:stretch>
+                      <a:fillRect/>
+                    </a:stretch>
+                  </pic:blipFill>
+                  <pic:spPr>
+                    <a:xfrm>
+                      <a:off x="0" y="0"/>
+                      <a:ext cx="5943600" cy="3051810"/>
+                    </a:xfrm>
+                    <a:prstGeom prst="rect">
+                      <a:avLst/>
+                    </a:prstGeom>
+                  </pic:spPr>
+                </pic:pic>
+              </a:graphicData>
+            </a:graphic>
+          </wp:inline>
+        </w:drawing>
+      </w:r>
+    </w:p>
+    <w:p>
+      <w:r>
+        <w:rPr>
+          <w:noProof/>
+        </w:rPr>
+        <w:drawing>
+          <wp:inline distT="0" distB="0" distL="0" distR="0" wp14:anchorId="698B7598" wp14:editId="624D2E05">
+            <wp:extent cx="5943600" cy="3128645"/>
+            <wp:effectExtent l="0" t="0" r="0" b="0"/>
+            <wp:docPr id="26" name="Picture 26"/>
+            <wp:cNvGraphicFramePr>
+              <a:graphicFrameLocks xmlns:a="http://schemas.openxmlformats.org/drawingml/2006/main" noChangeAspect="1"/>
+            </wp:cNvGraphicFramePr>
+            <a:graphic xmlns:a="http://schemas.openxmlformats.org/drawingml/2006/main">
+              <a:graphicData uri="http://schemas.openxmlformats.org/drawingml/2006/picture">
+                <pic:pic xmlns:pic="http://schemas.openxmlformats.org/drawingml/2006/picture">
+                  <pic:nvPicPr>
+                    <pic:cNvPr id="0" name=""/>
+                    <pic:cNvPicPr/>
+                  </pic:nvPicPr>
+                  <pic:blipFill>
+                    <a:blip r:embed="rId6"/>
+                    <a:stretch>
+                      <a:fillRect/>
+                    </a:stretch>
+                  </pic:blipFill>
+                  <pic:spPr>
+                    <a:xfrm>
+                      <a:off x="0" y="0"/>
+                      <a:ext cx="5943600" cy="3128645"/>
+                    </a:xfrm>
+                    <a:prstGeom prst="rect">
+                      <a:avLst/>
+                    </a:prstGeom>
+                  </pic:spPr>
+                </pic:pic>
+              </a:graphicData>
+            </a:graphic>
+          </wp:inline>
+        </w:drawing>
+      </w:r>
+      <w:r>
+        <w:br w:type="page"/>
+      </w:r>
+    </w:p>
+    <w:p>
+      <w:r>
+        <w:lastRenderedPageBreak/>
         <w:t>3/25/</w:t>
       </w:r>
       <w:proofErr w:type="gramStart"/>
@@ -69,7 +217,7 @@
                     <pic:cNvPicPr/>
                   </pic:nvPicPr>
                   <pic:blipFill>
-                    <a:blip r:embed="rId5"/>
+                    <a:blip r:embed="rId7"/>
                     <a:stretch>
                       <a:fillRect/>
                     </a:stretch>
@@ -115,7 +263,7 @@
                     <pic:cNvPicPr/>
                   </pic:nvPicPr>
                   <pic:blipFill>
-                    <a:blip r:embed="rId6"/>
+                    <a:blip r:embed="rId8"/>
                     <a:stretch>
                       <a:fillRect/>
                     </a:stretch>
@@ -189,7 +337,7 @@
                     <pic:cNvPicPr/>
                   </pic:nvPicPr>
                   <pic:blipFill>
-                    <a:blip r:embed="rId7"/>
+                    <a:blip r:embed="rId9"/>
                     <a:stretch>
                       <a:fillRect/>
                     </a:stretch>
@@ -236,7 +384,7 @@
                     <pic:cNvPicPr/>
                   </pic:nvPicPr>
                   <pic:blipFill>
-                    <a:blip r:embed="rId8"/>
+                    <a:blip r:embed="rId10"/>
                     <a:stretch>
                       <a:fillRect/>
                     </a:stretch>
@@ -295,7 +443,7 @@
                     <pic:cNvPicPr/>
                   </pic:nvPicPr>
                   <pic:blipFill>
-                    <a:blip r:embed="rId9"/>
+                    <a:blip r:embed="rId11"/>
                     <a:stretch>
                       <a:fillRect/>
                     </a:stretch>
@@ -337,7 +485,7 @@
                     <pic:cNvPicPr/>
                   </pic:nvPicPr>
                   <pic:blipFill>
-                    <a:blip r:embed="rId10"/>
+                    <a:blip r:embed="rId12"/>
                     <a:stretch>
                       <a:fillRect/>
                     </a:stretch>
@@ -409,7 +557,7 @@
                     <pic:cNvPicPr/>
                   </pic:nvPicPr>
                   <pic:blipFill>
-                    <a:blip r:embed="rId11"/>
+                    <a:blip r:embed="rId13"/>
                     <a:stretch>
                       <a:fillRect/>
                     </a:stretch>
@@ -451,7 +599,7 @@
                     <pic:cNvPicPr/>
                   </pic:nvPicPr>
                   <pic:blipFill>
-                    <a:blip r:embed="rId12"/>
+                    <a:blip r:embed="rId14"/>
                     <a:stretch>
                       <a:fillRect/>
                     </a:stretch>
@@ -504,7 +652,7 @@
                     <pic:cNvPicPr/>
                   </pic:nvPicPr>
                   <pic:blipFill>
-                    <a:blip r:embed="rId13"/>
+                    <a:blip r:embed="rId15"/>
                     <a:stretch>
                       <a:fillRect/>
                     </a:stretch>
@@ -546,7 +694,7 @@
                     <pic:cNvPicPr/>
                   </pic:nvPicPr>
                   <pic:blipFill>
-                    <a:blip r:embed="rId14"/>
+                    <a:blip r:embed="rId16"/>
                     <a:stretch>
                       <a:fillRect/>
                     </a:stretch>
@@ -569,19 +717,7 @@
     </w:p>
     <w:p>
       <w:r>
-        <w:t xml:space="preserve">PCB </w:t>
-      </w:r>
-      <w:r>
-        <w:t xml:space="preserve">PPB </w:t>
-      </w:r>
-      <w:r>
-        <w:t xml:space="preserve">in animals (also checked </w:t>
-      </w:r>
-      <w:r>
-        <w:t xml:space="preserve">plants and </w:t>
-      </w:r>
-      <w:r>
-        <w:t>organic matter)</w:t>
+        <w:t>PCB PPB in animals (also checked plants and organic matter)</w:t>
       </w:r>
     </w:p>
     <w:p/>
@@ -625,7 +761,7 @@
                     <pic:cNvPicPr/>
                   </pic:nvPicPr>
                   <pic:blipFill>
-                    <a:blip r:embed="rId15"/>
+                    <a:blip r:embed="rId17"/>
                     <a:stretch>
                       <a:fillRect/>
                     </a:stretch>
@@ -667,7 +803,7 @@
                     <pic:cNvPicPr/>
                   </pic:nvPicPr>
                   <pic:blipFill>
-                    <a:blip r:embed="rId16"/>
+                    <a:blip r:embed="rId18"/>
                     <a:stretch>
                       <a:fillRect/>
                     </a:stretch>
@@ -741,7 +877,7 @@
                     <pic:cNvPicPr/>
                   </pic:nvPicPr>
                   <pic:blipFill>
-                    <a:blip r:embed="rId17"/>
+                    <a:blip r:embed="rId19"/>
                     <a:stretch>
                       <a:fillRect/>
                     </a:stretch>
@@ -783,7 +919,7 @@
                     <pic:cNvPicPr/>
                   </pic:nvPicPr>
                   <pic:blipFill>
-                    <a:blip r:embed="rId18"/>
+                    <a:blip r:embed="rId20"/>
                     <a:stretch>
                       <a:fillRect/>
                     </a:stretch>
@@ -857,7 +993,7 @@
                     <pic:cNvPicPr/>
                   </pic:nvPicPr>
                   <pic:blipFill>
-                    <a:blip r:embed="rId19"/>
+                    <a:blip r:embed="rId21"/>
                     <a:stretch>
                       <a:fillRect/>
                     </a:stretch>
@@ -899,7 +1035,7 @@
                     <pic:cNvPicPr/>
                   </pic:nvPicPr>
                   <pic:blipFill>
-                    <a:blip r:embed="rId20"/>
+                    <a:blip r:embed="rId22"/>
                     <a:stretch>
                       <a:fillRect/>
                     </a:stretch>
@@ -974,7 +1110,7 @@
                     <pic:cNvPicPr/>
                   </pic:nvPicPr>
                   <pic:blipFill>
-                    <a:blip r:embed="rId21"/>
+                    <a:blip r:embed="rId23"/>
                     <a:stretch>
                       <a:fillRect/>
                     </a:stretch>
@@ -1016,7 +1152,7 @@
                     <pic:cNvPicPr/>
                   </pic:nvPicPr>
                   <pic:blipFill>
-                    <a:blip r:embed="rId22"/>
+                    <a:blip r:embed="rId24"/>
                     <a:stretch>
                       <a:fillRect/>
                     </a:stretch>
@@ -1082,7 +1218,7 @@
                     <pic:cNvPicPr/>
                   </pic:nvPicPr>
                   <pic:blipFill>
-                    <a:blip r:embed="rId23"/>
+                    <a:blip r:embed="rId25"/>
                     <a:stretch>
                       <a:fillRect/>
                     </a:stretch>
@@ -1124,7 +1260,7 @@
                     <pic:cNvPicPr/>
                   </pic:nvPicPr>
                   <pic:blipFill>
-                    <a:blip r:embed="rId24"/>
+                    <a:blip r:embed="rId26"/>
                     <a:stretch>
                       <a:fillRect/>
                     </a:stretch>
@@ -1193,7 +1329,7 @@
                     <pic:cNvPicPr/>
                   </pic:nvPicPr>
                   <pic:blipFill>
-                    <a:blip r:embed="rId25"/>
+                    <a:blip r:embed="rId27"/>
                     <a:stretch>
                       <a:fillRect/>
                     </a:stretch>
@@ -1235,7 +1371,7 @@
                     <pic:cNvPicPr/>
                   </pic:nvPicPr>
                   <pic:blipFill>
-                    <a:blip r:embed="rId26"/>
+                    <a:blip r:embed="rId28"/>
                     <a:stretch>
                       <a:fillRect/>
                     </a:stretch>
@@ -1354,173 +1490,6 @@
                 <pic:pic xmlns:pic="http://schemas.openxmlformats.org/drawingml/2006/picture">
                   <pic:nvPicPr>
                     <pic:cNvPr id="0" name="Picture 2" descr="https://lh4.googleusercontent.com/N8QQ0oeGoK1ryi6BE70ACF4To9qwUcLxdIxApzlTZX2rubsYkvhyTapZglwDwepfAes4WbaRWmUUTYu_3j3eRQTl0P4Rwyj5COsPKBUDUcwe4iXOoGoDw25qLxjSjYSTbcXnpPXj"/>
-                    <pic:cNvPicPr>
-                      <a:picLocks noChangeAspect="1" noChangeArrowheads="1"/>
-                    </pic:cNvPicPr>
-                  </pic:nvPicPr>
-                  <pic:blipFill>
-                    <a:blip r:embed="rId27">
-                      <a:extLst>
-                        <a:ext uri="{28A0092B-C50C-407E-A947-70E740481C1C}">
-                          <a14:useLocalDpi xmlns:a14="http://schemas.microsoft.com/office/drawing/2010/main" val="0"/>
-                        </a:ext>
-                      </a:extLst>
-                    </a:blip>
-                    <a:srcRect/>
-                    <a:stretch>
-                      <a:fillRect/>
-                    </a:stretch>
-                  </pic:blipFill>
-                  <pic:spPr bwMode="auto">
-                    <a:xfrm>
-                      <a:off x="0" y="0"/>
-                      <a:ext cx="5248275" cy="3514725"/>
-                    </a:xfrm>
-                    <a:prstGeom prst="rect">
-                      <a:avLst/>
-                    </a:prstGeom>
-                    <a:noFill/>
-                    <a:ln>
-                      <a:noFill/>
-                    </a:ln>
-                  </pic:spPr>
-                </pic:pic>
-              </a:graphicData>
-            </a:graphic>
-          </wp:inline>
-        </w:drawing>
-      </w:r>
-    </w:p>
-    <w:p>
-      <w:pPr>
-        <w:spacing w:after="0" w:line="240" w:lineRule="auto"/>
-        <w:ind w:right="-630"/>
-        <w:rPr>
-          <w:rFonts w:ascii="Times New Roman" w:eastAsia="Times New Roman" w:hAnsi="Times New Roman" w:cs="Times New Roman"/>
-          <w:sz w:val="24"/>
-          <w:szCs w:val="24"/>
-        </w:rPr>
-      </w:pPr>
-      <w:r>
-        <w:rPr>
-          <w:rFonts w:ascii="Roboto" w:eastAsia="Times New Roman" w:hAnsi="Roboto" w:cs="Times New Roman"/>
-          <w:noProof/>
-          <w:color w:val="000000"/>
-          <w:bdr w:val="none" w:sz="0" w:space="0" w:color="auto" w:frame="1"/>
-          <w:shd w:val="clear" w:color="auto" w:fill="FFFFFF"/>
-        </w:rPr>
-        <w:drawing>
-          <wp:inline distT="0" distB="0" distL="0" distR="0" wp14:anchorId="53C8D6E8" wp14:editId="5AE97419">
-            <wp:extent cx="6677025" cy="2857500"/>
-            <wp:effectExtent l="0" t="0" r="9525" b="0"/>
-            <wp:docPr id="20" name="Picture 20" descr="https://lh5.googleusercontent.com/7x6ljhp2s4k_uuEIrjLx1oKZB6RcVCj211sG1KVnZjTH6T6TFov65R2RSqO-nuy7HxNvyMElbnSIm3xfUsmMqm6M-d9MSoQMXzTitEeiQJRnqCR-5lSZ9dkYCSIHvWpqKRSOrqd0"/>
-            <wp:cNvGraphicFramePr>
-              <a:graphicFrameLocks xmlns:a="http://schemas.openxmlformats.org/drawingml/2006/main" noChangeAspect="1"/>
-            </wp:cNvGraphicFramePr>
-            <a:graphic xmlns:a="http://schemas.openxmlformats.org/drawingml/2006/main">
-              <a:graphicData uri="http://schemas.openxmlformats.org/drawingml/2006/picture">
-                <pic:pic xmlns:pic="http://schemas.openxmlformats.org/drawingml/2006/picture">
-                  <pic:nvPicPr>
-                    <pic:cNvPr id="0" name="Picture 3" descr="https://lh5.googleusercontent.com/7x6ljhp2s4k_uuEIrjLx1oKZB6RcVCj211sG1KVnZjTH6T6TFov65R2RSqO-nuy7HxNvyMElbnSIm3xfUsmMqm6M-d9MSoQMXzTitEeiQJRnqCR-5lSZ9dkYCSIHvWpqKRSOrqd0"/>
-                    <pic:cNvPicPr>
-                      <a:picLocks noChangeAspect="1" noChangeArrowheads="1"/>
-                    </pic:cNvPicPr>
-                  </pic:nvPicPr>
-                  <pic:blipFill>
-                    <a:blip r:embed="rId28">
-                      <a:extLst>
-                        <a:ext uri="{28A0092B-C50C-407E-A947-70E740481C1C}">
-                          <a14:useLocalDpi xmlns:a14="http://schemas.microsoft.com/office/drawing/2010/main" val="0"/>
-                        </a:ext>
-                      </a:extLst>
-                    </a:blip>
-                    <a:srcRect/>
-                    <a:stretch>
-                      <a:fillRect/>
-                    </a:stretch>
-                  </pic:blipFill>
-                  <pic:spPr bwMode="auto">
-                    <a:xfrm>
-                      <a:off x="0" y="0"/>
-                      <a:ext cx="6677025" cy="2857500"/>
-                    </a:xfrm>
-                    <a:prstGeom prst="rect">
-                      <a:avLst/>
-                    </a:prstGeom>
-                    <a:noFill/>
-                    <a:ln>
-                      <a:noFill/>
-                    </a:ln>
-                  </pic:spPr>
-                </pic:pic>
-              </a:graphicData>
-            </a:graphic>
-          </wp:inline>
-        </w:drawing>
-      </w:r>
-    </w:p>
-    <w:p>
-      <w:pPr>
-        <w:spacing w:after="0" w:line="240" w:lineRule="auto"/>
-        <w:ind w:right="-630"/>
-        <w:rPr>
-          <w:rFonts w:ascii="Times New Roman" w:eastAsia="Times New Roman" w:hAnsi="Times New Roman" w:cs="Times New Roman"/>
-          <w:sz w:val="24"/>
-          <w:szCs w:val="24"/>
-        </w:rPr>
-      </w:pPr>
-      <w:r>
-        <w:rPr>
-          <w:rFonts w:ascii="Roboto" w:eastAsia="Times New Roman" w:hAnsi="Roboto" w:cs="Times New Roman"/>
-          <w:bCs/>
-          <w:color w:val="000000"/>
-          <w:shd w:val="clear" w:color="auto" w:fill="FFFFFF"/>
-        </w:rPr>
-        <w:t>Mass of toxicant within macrophytes in simple tank experiment</w:t>
-      </w:r>
-    </w:p>
-    <w:p>
-      <w:pPr>
-        <w:spacing w:after="240" w:line="240" w:lineRule="auto"/>
-        <w:rPr>
-          <w:rFonts w:ascii="Times New Roman" w:eastAsia="Times New Roman" w:hAnsi="Times New Roman" w:cs="Times New Roman"/>
-          <w:sz w:val="24"/>
-          <w:szCs w:val="24"/>
-        </w:rPr>
-      </w:pPr>
-    </w:p>
-    <w:p>
-      <w:pPr>
-        <w:spacing w:after="0" w:line="240" w:lineRule="auto"/>
-        <w:ind w:right="-630"/>
-        <w:rPr>
-          <w:rFonts w:ascii="Times New Roman" w:eastAsia="Times New Roman" w:hAnsi="Times New Roman" w:cs="Times New Roman"/>
-          <w:sz w:val="24"/>
-          <w:szCs w:val="24"/>
-        </w:rPr>
-      </w:pPr>
-      <w:r>
-        <w:rPr>
-          <w:rFonts w:ascii="Roboto" w:eastAsia="Times New Roman" w:hAnsi="Roboto" w:cs="Times New Roman"/>
-          <w:noProof/>
-          <w:color w:val="000000"/>
-          <w:bdr w:val="none" w:sz="0" w:space="0" w:color="auto" w:frame="1"/>
-          <w:shd w:val="clear" w:color="auto" w:fill="FFFFFF"/>
-        </w:rPr>
-        <w:lastRenderedPageBreak/>
-        <w:drawing>
-          <wp:inline distT="0" distB="0" distL="0" distR="0" wp14:anchorId="4917B98D" wp14:editId="2E36213A">
-            <wp:extent cx="5457825" cy="3514725"/>
-            <wp:effectExtent l="0" t="0" r="9525" b="9525"/>
-            <wp:docPr id="19" name="Picture 19" descr="https://lh4.googleusercontent.com/XqS1jkA1lgKq_PwWJH1_8LETauN-ByhtsdouolK88IXsYPgn-ykBewTzXkleJSJVpGCNul1O_oBcWB29fEovDcn4LA_xukGZdwypoHfibqZJ_R05syngGhqulg79Xeh4FFM_Ots2"/>
-            <wp:cNvGraphicFramePr>
-              <a:graphicFrameLocks xmlns:a="http://schemas.openxmlformats.org/drawingml/2006/main" noChangeAspect="1"/>
-            </wp:cNvGraphicFramePr>
-            <a:graphic xmlns:a="http://schemas.openxmlformats.org/drawingml/2006/main">
-              <a:graphicData uri="http://schemas.openxmlformats.org/drawingml/2006/picture">
-                <pic:pic xmlns:pic="http://schemas.openxmlformats.org/drawingml/2006/picture">
-                  <pic:nvPicPr>
-                    <pic:cNvPr id="0" name="Picture 4" descr="https://lh4.googleusercontent.com/XqS1jkA1lgKq_PwWJH1_8LETauN-ByhtsdouolK88IXsYPgn-ykBewTzXkleJSJVpGCNul1O_oBcWB29fEovDcn4LA_xukGZdwypoHfibqZJ_R05syngGhqulg79Xeh4FFM_Ots2"/>
                     <pic:cNvPicPr>
                       <a:picLocks noChangeAspect="1" noChangeArrowheads="1"/>
                     </pic:cNvPicPr>
@@ -1541,7 +1510,7 @@
                   <pic:spPr bwMode="auto">
                     <a:xfrm>
                       <a:off x="0" y="0"/>
-                      <a:ext cx="5457825" cy="3514725"/>
+                      <a:ext cx="5248275" cy="3514725"/>
                     </a:xfrm>
                     <a:prstGeom prst="rect">
                       <a:avLst/>
@@ -1577,18 +1546,18 @@
           <w:shd w:val="clear" w:color="auto" w:fill="FFFFFF"/>
         </w:rPr>
         <w:drawing>
-          <wp:inline distT="0" distB="0" distL="0" distR="0" wp14:anchorId="6DA58117" wp14:editId="01563317">
-            <wp:extent cx="6229350" cy="2657475"/>
-            <wp:effectExtent l="0" t="0" r="0" b="9525"/>
-            <wp:docPr id="18" name="Picture 18" descr="https://lh3.googleusercontent.com/pdlCisZQ3q82bkU2_0L7DyHF8Y65Rvizdww_osSYTVlAHpGqsJD9IEM-mbPzUzBbLtnDn4jf1MyQyfKP-KIF5Ev-b9zOaufCV8jabQ4ojTcQstNRRhlnroLz-aVeI80pLilPtBYw"/>
-            <wp:cNvGraphicFramePr>
-              <a:graphicFrameLocks xmlns:a="http://schemas.openxmlformats.org/drawingml/2006/main" noChangeAspect="1"/>
-            </wp:cNvGraphicFramePr>
-            <a:graphic xmlns:a="http://schemas.openxmlformats.org/drawingml/2006/main">
-              <a:graphicData uri="http://schemas.openxmlformats.org/drawingml/2006/picture">
-                <pic:pic xmlns:pic="http://schemas.openxmlformats.org/drawingml/2006/picture">
-                  <pic:nvPicPr>
-                    <pic:cNvPr id="0" name="Picture 5" descr="https://lh3.googleusercontent.com/pdlCisZQ3q82bkU2_0L7DyHF8Y65Rvizdww_osSYTVlAHpGqsJD9IEM-mbPzUzBbLtnDn4jf1MyQyfKP-KIF5Ev-b9zOaufCV8jabQ4ojTcQstNRRhlnroLz-aVeI80pLilPtBYw"/>
+          <wp:inline distT="0" distB="0" distL="0" distR="0" wp14:anchorId="53C8D6E8" wp14:editId="5AE97419">
+            <wp:extent cx="6677025" cy="2857500"/>
+            <wp:effectExtent l="0" t="0" r="9525" b="0"/>
+            <wp:docPr id="20" name="Picture 20" descr="https://lh5.googleusercontent.com/7x6ljhp2s4k_uuEIrjLx1oKZB6RcVCj211sG1KVnZjTH6T6TFov65R2RSqO-nuy7HxNvyMElbnSIm3xfUsmMqm6M-d9MSoQMXzTitEeiQJRnqCR-5lSZ9dkYCSIHvWpqKRSOrqd0"/>
+            <wp:cNvGraphicFramePr>
+              <a:graphicFrameLocks xmlns:a="http://schemas.openxmlformats.org/drawingml/2006/main" noChangeAspect="1"/>
+            </wp:cNvGraphicFramePr>
+            <a:graphic xmlns:a="http://schemas.openxmlformats.org/drawingml/2006/main">
+              <a:graphicData uri="http://schemas.openxmlformats.org/drawingml/2006/picture">
+                <pic:pic xmlns:pic="http://schemas.openxmlformats.org/drawingml/2006/picture">
+                  <pic:nvPicPr>
+                    <pic:cNvPr id="0" name="Picture 3" descr="https://lh5.googleusercontent.com/7x6ljhp2s4k_uuEIrjLx1oKZB6RcVCj211sG1KVnZjTH6T6TFov65R2RSqO-nuy7HxNvyMElbnSIm3xfUsmMqm6M-d9MSoQMXzTitEeiQJRnqCR-5lSZ9dkYCSIHvWpqKRSOrqd0"/>
                     <pic:cNvPicPr>
                       <a:picLocks noChangeAspect="1" noChangeArrowheads="1"/>
                     </pic:cNvPicPr>
@@ -1609,7 +1578,7 @@
                   <pic:spPr bwMode="auto">
                     <a:xfrm>
                       <a:off x="0" y="0"/>
-                      <a:ext cx="6229350" cy="2657475"/>
+                      <a:ext cx="6677025" cy="2857500"/>
                     </a:xfrm>
                     <a:prstGeom prst="rect">
                       <a:avLst/>
@@ -1643,12 +1612,12 @@
           <w:color w:val="000000"/>
           <w:shd w:val="clear" w:color="auto" w:fill="FFFFFF"/>
         </w:rPr>
-        <w:t>Mass of toxicant within organic matter (labile, refractory) in simple tank experiment</w:t>
+        <w:t>Mass of toxicant within macrophytes in simple tank experiment</w:t>
       </w:r>
     </w:p>
     <w:p>
       <w:pPr>
-        <w:spacing w:after="0" w:line="240" w:lineRule="auto"/>
+        <w:spacing w:after="240" w:line="240" w:lineRule="auto"/>
         <w:rPr>
           <w:rFonts w:ascii="Times New Roman" w:eastAsia="Times New Roman" w:hAnsi="Times New Roman" w:cs="Times New Roman"/>
           <w:sz w:val="24"/>
@@ -1676,18 +1645,18 @@
         </w:rPr>
         <w:lastRenderedPageBreak/>
         <w:drawing>
-          <wp:inline distT="0" distB="0" distL="0" distR="0" wp14:anchorId="62F2A3D7" wp14:editId="11844893">
-            <wp:extent cx="5924550" cy="3400425"/>
-            <wp:effectExtent l="0" t="0" r="0" b="9525"/>
-            <wp:docPr id="17" name="Picture 17" descr="https://lh4.googleusercontent.com/jIaBY8nrpID59IxtmhU5s2jWdSSMewUgBuZEWQDzvVz-VWm_jTPN6pLY1jN3UVCgIHxo0KQa9CXFFmTCz4fNUk8XjbcEvPalRbiSdjxSLK0FEv4Fpd5CP7Rbdojwbn9DuI0SeRmx"/>
-            <wp:cNvGraphicFramePr>
-              <a:graphicFrameLocks xmlns:a="http://schemas.openxmlformats.org/drawingml/2006/main" noChangeAspect="1"/>
-            </wp:cNvGraphicFramePr>
-            <a:graphic xmlns:a="http://schemas.openxmlformats.org/drawingml/2006/main">
-              <a:graphicData uri="http://schemas.openxmlformats.org/drawingml/2006/picture">
-                <pic:pic xmlns:pic="http://schemas.openxmlformats.org/drawingml/2006/picture">
-                  <pic:nvPicPr>
-                    <pic:cNvPr id="0" name="Picture 6" descr="https://lh4.googleusercontent.com/jIaBY8nrpID59IxtmhU5s2jWdSSMewUgBuZEWQDzvVz-VWm_jTPN6pLY1jN3UVCgIHxo0KQa9CXFFmTCz4fNUk8XjbcEvPalRbiSdjxSLK0FEv4Fpd5CP7Rbdojwbn9DuI0SeRmx"/>
+          <wp:inline distT="0" distB="0" distL="0" distR="0" wp14:anchorId="4917B98D" wp14:editId="2E36213A">
+            <wp:extent cx="5457825" cy="3514725"/>
+            <wp:effectExtent l="0" t="0" r="9525" b="9525"/>
+            <wp:docPr id="19" name="Picture 19" descr="https://lh4.googleusercontent.com/XqS1jkA1lgKq_PwWJH1_8LETauN-ByhtsdouolK88IXsYPgn-ykBewTzXkleJSJVpGCNul1O_oBcWB29fEovDcn4LA_xukGZdwypoHfibqZJ_R05syngGhqulg79Xeh4FFM_Ots2"/>
+            <wp:cNvGraphicFramePr>
+              <a:graphicFrameLocks xmlns:a="http://schemas.openxmlformats.org/drawingml/2006/main" noChangeAspect="1"/>
+            </wp:cNvGraphicFramePr>
+            <a:graphic xmlns:a="http://schemas.openxmlformats.org/drawingml/2006/main">
+              <a:graphicData uri="http://schemas.openxmlformats.org/drawingml/2006/picture">
+                <pic:pic xmlns:pic="http://schemas.openxmlformats.org/drawingml/2006/picture">
+                  <pic:nvPicPr>
+                    <pic:cNvPr id="0" name="Picture 4" descr="https://lh4.googleusercontent.com/XqS1jkA1lgKq_PwWJH1_8LETauN-ByhtsdouolK88IXsYPgn-ykBewTzXkleJSJVpGCNul1O_oBcWB29fEovDcn4LA_xukGZdwypoHfibqZJ_R05syngGhqulg79Xeh4FFM_Ots2"/>
                     <pic:cNvPicPr>
                       <a:picLocks noChangeAspect="1" noChangeArrowheads="1"/>
                     </pic:cNvPicPr>
@@ -1708,7 +1677,7 @@
                   <pic:spPr bwMode="auto">
                     <a:xfrm>
                       <a:off x="0" y="0"/>
-                      <a:ext cx="5924550" cy="3400425"/>
+                      <a:ext cx="5457825" cy="3514725"/>
                     </a:xfrm>
                     <a:prstGeom prst="rect">
                       <a:avLst/>
@@ -1744,6 +1713,173 @@
           <w:shd w:val="clear" w:color="auto" w:fill="FFFFFF"/>
         </w:rPr>
         <w:drawing>
+          <wp:inline distT="0" distB="0" distL="0" distR="0" wp14:anchorId="6DA58117" wp14:editId="01563317">
+            <wp:extent cx="6229350" cy="2657475"/>
+            <wp:effectExtent l="0" t="0" r="0" b="9525"/>
+            <wp:docPr id="18" name="Picture 18" descr="https://lh3.googleusercontent.com/pdlCisZQ3q82bkU2_0L7DyHF8Y65Rvizdww_osSYTVlAHpGqsJD9IEM-mbPzUzBbLtnDn4jf1MyQyfKP-KIF5Ev-b9zOaufCV8jabQ4ojTcQstNRRhlnroLz-aVeI80pLilPtBYw"/>
+            <wp:cNvGraphicFramePr>
+              <a:graphicFrameLocks xmlns:a="http://schemas.openxmlformats.org/drawingml/2006/main" noChangeAspect="1"/>
+            </wp:cNvGraphicFramePr>
+            <a:graphic xmlns:a="http://schemas.openxmlformats.org/drawingml/2006/main">
+              <a:graphicData uri="http://schemas.openxmlformats.org/drawingml/2006/picture">
+                <pic:pic xmlns:pic="http://schemas.openxmlformats.org/drawingml/2006/picture">
+                  <pic:nvPicPr>
+                    <pic:cNvPr id="0" name="Picture 5" descr="https://lh3.googleusercontent.com/pdlCisZQ3q82bkU2_0L7DyHF8Y65Rvizdww_osSYTVlAHpGqsJD9IEM-mbPzUzBbLtnDn4jf1MyQyfKP-KIF5Ev-b9zOaufCV8jabQ4ojTcQstNRRhlnroLz-aVeI80pLilPtBYw"/>
+                    <pic:cNvPicPr>
+                      <a:picLocks noChangeAspect="1" noChangeArrowheads="1"/>
+                    </pic:cNvPicPr>
+                  </pic:nvPicPr>
+                  <pic:blipFill>
+                    <a:blip r:embed="rId32">
+                      <a:extLst>
+                        <a:ext uri="{28A0092B-C50C-407E-A947-70E740481C1C}">
+                          <a14:useLocalDpi xmlns:a14="http://schemas.microsoft.com/office/drawing/2010/main" val="0"/>
+                        </a:ext>
+                      </a:extLst>
+                    </a:blip>
+                    <a:srcRect/>
+                    <a:stretch>
+                      <a:fillRect/>
+                    </a:stretch>
+                  </pic:blipFill>
+                  <pic:spPr bwMode="auto">
+                    <a:xfrm>
+                      <a:off x="0" y="0"/>
+                      <a:ext cx="6229350" cy="2657475"/>
+                    </a:xfrm>
+                    <a:prstGeom prst="rect">
+                      <a:avLst/>
+                    </a:prstGeom>
+                    <a:noFill/>
+                    <a:ln>
+                      <a:noFill/>
+                    </a:ln>
+                  </pic:spPr>
+                </pic:pic>
+              </a:graphicData>
+            </a:graphic>
+          </wp:inline>
+        </w:drawing>
+      </w:r>
+    </w:p>
+    <w:p>
+      <w:pPr>
+        <w:spacing w:after="0" w:line="240" w:lineRule="auto"/>
+        <w:ind w:right="-630"/>
+        <w:rPr>
+          <w:rFonts w:ascii="Times New Roman" w:eastAsia="Times New Roman" w:hAnsi="Times New Roman" w:cs="Times New Roman"/>
+          <w:sz w:val="24"/>
+          <w:szCs w:val="24"/>
+        </w:rPr>
+      </w:pPr>
+      <w:r>
+        <w:rPr>
+          <w:rFonts w:ascii="Roboto" w:eastAsia="Times New Roman" w:hAnsi="Roboto" w:cs="Times New Roman"/>
+          <w:bCs/>
+          <w:color w:val="000000"/>
+          <w:shd w:val="clear" w:color="auto" w:fill="FFFFFF"/>
+        </w:rPr>
+        <w:t>Mass of toxicant within organic matter (labile, refractory) in simple tank experiment</w:t>
+      </w:r>
+    </w:p>
+    <w:p>
+      <w:pPr>
+        <w:spacing w:after="0" w:line="240" w:lineRule="auto"/>
+        <w:rPr>
+          <w:rFonts w:ascii="Times New Roman" w:eastAsia="Times New Roman" w:hAnsi="Times New Roman" w:cs="Times New Roman"/>
+          <w:sz w:val="24"/>
+          <w:szCs w:val="24"/>
+        </w:rPr>
+      </w:pPr>
+    </w:p>
+    <w:p>
+      <w:pPr>
+        <w:spacing w:after="0" w:line="240" w:lineRule="auto"/>
+        <w:ind w:right="-630"/>
+        <w:rPr>
+          <w:rFonts w:ascii="Times New Roman" w:eastAsia="Times New Roman" w:hAnsi="Times New Roman" w:cs="Times New Roman"/>
+          <w:sz w:val="24"/>
+          <w:szCs w:val="24"/>
+        </w:rPr>
+      </w:pPr>
+      <w:r>
+        <w:rPr>
+          <w:rFonts w:ascii="Roboto" w:eastAsia="Times New Roman" w:hAnsi="Roboto" w:cs="Times New Roman"/>
+          <w:noProof/>
+          <w:color w:val="000000"/>
+          <w:bdr w:val="none" w:sz="0" w:space="0" w:color="auto" w:frame="1"/>
+          <w:shd w:val="clear" w:color="auto" w:fill="FFFFFF"/>
+        </w:rPr>
+        <w:lastRenderedPageBreak/>
+        <w:drawing>
+          <wp:inline distT="0" distB="0" distL="0" distR="0" wp14:anchorId="62F2A3D7" wp14:editId="11844893">
+            <wp:extent cx="5924550" cy="3400425"/>
+            <wp:effectExtent l="0" t="0" r="0" b="9525"/>
+            <wp:docPr id="17" name="Picture 17" descr="https://lh4.googleusercontent.com/jIaBY8nrpID59IxtmhU5s2jWdSSMewUgBuZEWQDzvVz-VWm_jTPN6pLY1jN3UVCgIHxo0KQa9CXFFmTCz4fNUk8XjbcEvPalRbiSdjxSLK0FEv4Fpd5CP7Rbdojwbn9DuI0SeRmx"/>
+            <wp:cNvGraphicFramePr>
+              <a:graphicFrameLocks xmlns:a="http://schemas.openxmlformats.org/drawingml/2006/main" noChangeAspect="1"/>
+            </wp:cNvGraphicFramePr>
+            <a:graphic xmlns:a="http://schemas.openxmlformats.org/drawingml/2006/main">
+              <a:graphicData uri="http://schemas.openxmlformats.org/drawingml/2006/picture">
+                <pic:pic xmlns:pic="http://schemas.openxmlformats.org/drawingml/2006/picture">
+                  <pic:nvPicPr>
+                    <pic:cNvPr id="0" name="Picture 6" descr="https://lh4.googleusercontent.com/jIaBY8nrpID59IxtmhU5s2jWdSSMewUgBuZEWQDzvVz-VWm_jTPN6pLY1jN3UVCgIHxo0KQa9CXFFmTCz4fNUk8XjbcEvPalRbiSdjxSLK0FEv4Fpd5CP7Rbdojwbn9DuI0SeRmx"/>
+                    <pic:cNvPicPr>
+                      <a:picLocks noChangeAspect="1" noChangeArrowheads="1"/>
+                    </pic:cNvPicPr>
+                  </pic:nvPicPr>
+                  <pic:blipFill>
+                    <a:blip r:embed="rId33">
+                      <a:extLst>
+                        <a:ext uri="{28A0092B-C50C-407E-A947-70E740481C1C}">
+                          <a14:useLocalDpi xmlns:a14="http://schemas.microsoft.com/office/drawing/2010/main" val="0"/>
+                        </a:ext>
+                      </a:extLst>
+                    </a:blip>
+                    <a:srcRect/>
+                    <a:stretch>
+                      <a:fillRect/>
+                    </a:stretch>
+                  </pic:blipFill>
+                  <pic:spPr bwMode="auto">
+                    <a:xfrm>
+                      <a:off x="0" y="0"/>
+                      <a:ext cx="5924550" cy="3400425"/>
+                    </a:xfrm>
+                    <a:prstGeom prst="rect">
+                      <a:avLst/>
+                    </a:prstGeom>
+                    <a:noFill/>
+                    <a:ln>
+                      <a:noFill/>
+                    </a:ln>
+                  </pic:spPr>
+                </pic:pic>
+              </a:graphicData>
+            </a:graphic>
+          </wp:inline>
+        </w:drawing>
+      </w:r>
+    </w:p>
+    <w:p>
+      <w:pPr>
+        <w:spacing w:after="0" w:line="240" w:lineRule="auto"/>
+        <w:ind w:right="-630"/>
+        <w:rPr>
+          <w:rFonts w:ascii="Times New Roman" w:eastAsia="Times New Roman" w:hAnsi="Times New Roman" w:cs="Times New Roman"/>
+          <w:sz w:val="24"/>
+          <w:szCs w:val="24"/>
+        </w:rPr>
+      </w:pPr>
+      <w:r>
+        <w:rPr>
+          <w:rFonts w:ascii="Roboto" w:eastAsia="Times New Roman" w:hAnsi="Roboto" w:cs="Times New Roman"/>
+          <w:noProof/>
+          <w:color w:val="000000"/>
+          <w:bdr w:val="none" w:sz="0" w:space="0" w:color="auto" w:frame="1"/>
+          <w:shd w:val="clear" w:color="auto" w:fill="FFFFFF"/>
+        </w:rPr>
+        <w:drawing>
           <wp:inline distT="0" distB="0" distL="0" distR="0" wp14:anchorId="1AE0E9B3" wp14:editId="417237A4">
             <wp:extent cx="5629275" cy="3343275"/>
             <wp:effectExtent l="0" t="0" r="9525" b="9525"/>
@@ -1761,7 +1897,7 @@
                     </pic:cNvPicPr>
                   </pic:nvPicPr>
                   <pic:blipFill>
-                    <a:blip r:embed="rId32">
+                    <a:blip r:embed="rId34">
                       <a:extLst>
                         <a:ext uri="{28A0092B-C50C-407E-A947-70E740481C1C}">
                           <a14:useLocalDpi xmlns:a14="http://schemas.microsoft.com/office/drawing/2010/main" val="0"/>

</xml_diff>